<commit_message>
changes in flow charts
report was corrected and flowchart was added to it.flow chart size in the documentation was reduced.
</commit_message>
<xml_diff>
--- a/5_Report/Project_Report_template.docx
+++ b/5_Report/Project_Report_template.docx
@@ -2493,6 +2493,8 @@
       <w:sdtPr>
         <w:rPr>
           <w:rFonts w:ascii="Calibri" w:hAnsi="Calibri"/>
+          <w:b w:val="0"/>
+          <w:bCs w:val="0"/>
           <w:sz w:val="22"/>
           <w:szCs w:val="22"/>
         </w:rPr>
@@ -2504,8 +2506,6 @@
       </w:sdtPr>
       <w:sdtEndPr>
         <w:rPr>
-          <w:b w:val="0"/>
-          <w:bCs w:val="0"/>
           <w:noProof/>
         </w:rPr>
       </w:sdtEndPr>
@@ -2630,6 +2630,7 @@
                 <w:szCs w:val="36"/>
               </w:rPr>
             </w:pPr>
+            <w:bookmarkStart w:id="4" w:name="_GoBack"/>
             <w:proofErr w:type="spellStart"/>
             <w:r>
               <w:rPr>
@@ -2717,6 +2718,7 @@
           </w:p>
         </w:tc>
       </w:tr>
+      <w:bookmarkEnd w:id="4"/>
       <w:tr>
         <w:trPr>
           <w:jc w:val="center"/>
@@ -2786,220 +2788,6 @@
                 <w:szCs w:val="36"/>
               </w:rPr>
               <w:t>Problem statement</w:t>
-            </w:r>
-          </w:p>
-        </w:tc>
-        <w:tc>
-          <w:tcPr>
-            <w:tcW w:w="2280" w:type="dxa"/>
-            <w:tcBorders>
-              <w:top w:val="single" w:sz="8" w:space="0" w:color="000000"/>
-              <w:left w:val="single" w:sz="8" w:space="0" w:color="000000"/>
-              <w:bottom w:val="single" w:sz="8" w:space="0" w:color="000000"/>
-              <w:right w:val="single" w:sz="8" w:space="0" w:color="000000"/>
-            </w:tcBorders>
-            <w:tcMar>
-              <w:top w:w="100" w:type="dxa"/>
-              <w:left w:w="100" w:type="dxa"/>
-              <w:bottom w:w="100" w:type="dxa"/>
-              <w:right w:w="100" w:type="dxa"/>
-            </w:tcMar>
-            <w:hideMark/>
-          </w:tcPr>
-          <w:p>
-            <w:pPr>
-              <w:widowControl w:val="0"/>
-              <w:rPr>
-                <w:sz w:val="36"/>
-                <w:szCs w:val="36"/>
-              </w:rPr>
-            </w:pPr>
-            <w:r>
-              <w:rPr>
-                <w:sz w:val="36"/>
-                <w:szCs w:val="36"/>
-              </w:rPr>
-              <w:t>2</w:t>
-            </w:r>
-          </w:p>
-        </w:tc>
-      </w:tr>
-      <w:tr>
-        <w:trPr>
-          <w:jc w:val="center"/>
-        </w:trPr>
-        <w:tc>
-          <w:tcPr>
-            <w:tcW w:w="1950" w:type="dxa"/>
-            <w:tcBorders>
-              <w:top w:val="single" w:sz="8" w:space="0" w:color="000000"/>
-              <w:left w:val="single" w:sz="8" w:space="0" w:color="000000"/>
-              <w:bottom w:val="single" w:sz="8" w:space="0" w:color="000000"/>
-              <w:right w:val="single" w:sz="8" w:space="0" w:color="000000"/>
-            </w:tcBorders>
-            <w:tcMar>
-              <w:top w:w="100" w:type="dxa"/>
-              <w:left w:w="100" w:type="dxa"/>
-              <w:bottom w:w="100" w:type="dxa"/>
-              <w:right w:w="100" w:type="dxa"/>
-            </w:tcMar>
-            <w:hideMark/>
-          </w:tcPr>
-          <w:p>
-            <w:pPr>
-              <w:widowControl w:val="0"/>
-              <w:rPr>
-                <w:sz w:val="36"/>
-                <w:szCs w:val="36"/>
-              </w:rPr>
-            </w:pPr>
-            <w:r>
-              <w:rPr>
-                <w:sz w:val="36"/>
-                <w:szCs w:val="36"/>
-              </w:rPr>
-              <w:t>2</w:t>
-            </w:r>
-          </w:p>
-        </w:tc>
-        <w:tc>
-          <w:tcPr>
-            <w:tcW w:w="5130" w:type="dxa"/>
-            <w:tcBorders>
-              <w:top w:val="single" w:sz="8" w:space="0" w:color="000000"/>
-              <w:left w:val="single" w:sz="8" w:space="0" w:color="000000"/>
-              <w:bottom w:val="single" w:sz="8" w:space="0" w:color="000000"/>
-              <w:right w:val="single" w:sz="8" w:space="0" w:color="000000"/>
-            </w:tcBorders>
-            <w:tcMar>
-              <w:top w:w="100" w:type="dxa"/>
-              <w:left w:w="100" w:type="dxa"/>
-              <w:bottom w:w="100" w:type="dxa"/>
-              <w:right w:w="100" w:type="dxa"/>
-            </w:tcMar>
-            <w:hideMark/>
-          </w:tcPr>
-          <w:p>
-            <w:pPr>
-              <w:widowControl w:val="0"/>
-              <w:rPr>
-                <w:sz w:val="36"/>
-                <w:szCs w:val="36"/>
-              </w:rPr>
-            </w:pPr>
-            <w:r>
-              <w:rPr>
-                <w:sz w:val="36"/>
-                <w:szCs w:val="36"/>
-              </w:rPr>
-              <w:t>Description</w:t>
-            </w:r>
-          </w:p>
-        </w:tc>
-        <w:tc>
-          <w:tcPr>
-            <w:tcW w:w="2280" w:type="dxa"/>
-            <w:tcBorders>
-              <w:top w:val="single" w:sz="8" w:space="0" w:color="000000"/>
-              <w:left w:val="single" w:sz="8" w:space="0" w:color="000000"/>
-              <w:bottom w:val="single" w:sz="8" w:space="0" w:color="000000"/>
-              <w:right w:val="single" w:sz="8" w:space="0" w:color="000000"/>
-            </w:tcBorders>
-            <w:tcMar>
-              <w:top w:w="100" w:type="dxa"/>
-              <w:left w:w="100" w:type="dxa"/>
-              <w:bottom w:w="100" w:type="dxa"/>
-              <w:right w:w="100" w:type="dxa"/>
-            </w:tcMar>
-            <w:hideMark/>
-          </w:tcPr>
-          <w:p>
-            <w:pPr>
-              <w:widowControl w:val="0"/>
-              <w:rPr>
-                <w:sz w:val="36"/>
-                <w:szCs w:val="36"/>
-              </w:rPr>
-            </w:pPr>
-            <w:r>
-              <w:rPr>
-                <w:sz w:val="36"/>
-                <w:szCs w:val="36"/>
-              </w:rPr>
-              <w:t>2</w:t>
-            </w:r>
-          </w:p>
-        </w:tc>
-      </w:tr>
-      <w:tr>
-        <w:trPr>
-          <w:jc w:val="center"/>
-        </w:trPr>
-        <w:tc>
-          <w:tcPr>
-            <w:tcW w:w="1950" w:type="dxa"/>
-            <w:tcBorders>
-              <w:top w:val="single" w:sz="8" w:space="0" w:color="000000"/>
-              <w:left w:val="single" w:sz="8" w:space="0" w:color="000000"/>
-              <w:bottom w:val="single" w:sz="8" w:space="0" w:color="000000"/>
-              <w:right w:val="single" w:sz="8" w:space="0" w:color="000000"/>
-            </w:tcBorders>
-            <w:tcMar>
-              <w:top w:w="100" w:type="dxa"/>
-              <w:left w:w="100" w:type="dxa"/>
-              <w:bottom w:w="100" w:type="dxa"/>
-              <w:right w:w="100" w:type="dxa"/>
-            </w:tcMar>
-            <w:hideMark/>
-          </w:tcPr>
-          <w:p>
-            <w:pPr>
-              <w:widowControl w:val="0"/>
-              <w:rPr>
-                <w:sz w:val="36"/>
-                <w:szCs w:val="36"/>
-              </w:rPr>
-            </w:pPr>
-            <w:r>
-              <w:rPr>
-                <w:sz w:val="36"/>
-                <w:szCs w:val="36"/>
-              </w:rPr>
-              <w:t>3</w:t>
-            </w:r>
-          </w:p>
-        </w:tc>
-        <w:tc>
-          <w:tcPr>
-            <w:tcW w:w="5130" w:type="dxa"/>
-            <w:tcBorders>
-              <w:top w:val="single" w:sz="8" w:space="0" w:color="000000"/>
-              <w:left w:val="single" w:sz="8" w:space="0" w:color="000000"/>
-              <w:bottom w:val="single" w:sz="8" w:space="0" w:color="000000"/>
-              <w:right w:val="single" w:sz="8" w:space="0" w:color="000000"/>
-            </w:tcBorders>
-            <w:tcMar>
-              <w:top w:w="100" w:type="dxa"/>
-              <w:left w:w="100" w:type="dxa"/>
-              <w:bottom w:w="100" w:type="dxa"/>
-              <w:right w:w="100" w:type="dxa"/>
-            </w:tcMar>
-            <w:hideMark/>
-          </w:tcPr>
-          <w:p>
-            <w:pPr>
-              <w:widowControl w:val="0"/>
-              <w:rPr>
-                <w:sz w:val="36"/>
-                <w:szCs w:val="36"/>
-              </w:rPr>
-            </w:pPr>
-            <w:r>
-              <w:rPr>
-                <w:sz w:val="36"/>
-                <w:szCs w:val="36"/>
-              </w:rPr>
-              <w:t>Data requirements</w:t>
             </w:r>
           </w:p>
         </w:tc>
@@ -3072,7 +2860,7 @@
                 <w:sz w:val="36"/>
                 <w:szCs w:val="36"/>
               </w:rPr>
-              <w:t>4</w:t>
+              <w:t>2</w:t>
             </w:r>
           </w:p>
         </w:tc>
@@ -3106,7 +2894,7 @@
                 <w:sz w:val="36"/>
                 <w:szCs w:val="36"/>
               </w:rPr>
-              <w:t>Software requirements</w:t>
+              <w:t>Description</w:t>
             </w:r>
           </w:p>
         </w:tc>
@@ -3130,6 +2918,10 @@
           <w:p>
             <w:pPr>
               <w:widowControl w:val="0"/>
+              <w:tabs>
+                <w:tab w:val="left" w:pos="900"/>
+                <w:tab w:val="center" w:pos="1220"/>
+              </w:tabs>
               <w:rPr>
                 <w:sz w:val="36"/>
                 <w:szCs w:val="36"/>
@@ -3141,6 +2933,13 @@
                 <w:szCs w:val="36"/>
               </w:rPr>
               <w:t>3</w:t>
+            </w:r>
+            <w:r>
+              <w:rPr>
+                <w:sz w:val="36"/>
+                <w:szCs w:val="36"/>
+              </w:rPr>
+              <w:tab/>
             </w:r>
           </w:p>
         </w:tc>
@@ -3179,7 +2978,7 @@
                 <w:sz w:val="36"/>
                 <w:szCs w:val="36"/>
               </w:rPr>
-              <w:t>5</w:t>
+              <w:t>3</w:t>
             </w:r>
           </w:p>
         </w:tc>
@@ -3213,7 +3012,7 @@
                 <w:sz w:val="36"/>
                 <w:szCs w:val="36"/>
               </w:rPr>
-              <w:t>System design</w:t>
+              <w:t>Data requirements</w:t>
             </w:r>
           </w:p>
         </w:tc>
@@ -3286,7 +3085,7 @@
                 <w:sz w:val="36"/>
                 <w:szCs w:val="36"/>
               </w:rPr>
-              <w:t>6</w:t>
+              <w:t>4</w:t>
             </w:r>
           </w:p>
         </w:tc>
@@ -3320,7 +3119,7 @@
                 <w:sz w:val="36"/>
                 <w:szCs w:val="36"/>
               </w:rPr>
-              <w:t>Test plan</w:t>
+              <w:t>Software requirements</w:t>
             </w:r>
           </w:p>
         </w:tc>
@@ -3354,7 +3153,7 @@
                 <w:sz w:val="36"/>
                 <w:szCs w:val="36"/>
               </w:rPr>
-              <w:t>5</w:t>
+              <w:t>4</w:t>
             </w:r>
           </w:p>
         </w:tc>
@@ -3393,6 +3192,227 @@
                 <w:sz w:val="36"/>
                 <w:szCs w:val="36"/>
               </w:rPr>
+              <w:t>5</w:t>
+            </w:r>
+          </w:p>
+        </w:tc>
+        <w:tc>
+          <w:tcPr>
+            <w:tcW w:w="5130" w:type="dxa"/>
+            <w:tcBorders>
+              <w:top w:val="single" w:sz="8" w:space="0" w:color="000000"/>
+              <w:left w:val="single" w:sz="8" w:space="0" w:color="000000"/>
+              <w:bottom w:val="single" w:sz="8" w:space="0" w:color="000000"/>
+              <w:right w:val="single" w:sz="8" w:space="0" w:color="000000"/>
+            </w:tcBorders>
+            <w:tcMar>
+              <w:top w:w="100" w:type="dxa"/>
+              <w:left w:w="100" w:type="dxa"/>
+              <w:bottom w:w="100" w:type="dxa"/>
+              <w:right w:w="100" w:type="dxa"/>
+            </w:tcMar>
+            <w:hideMark/>
+          </w:tcPr>
+          <w:p>
+            <w:pPr>
+              <w:widowControl w:val="0"/>
+              <w:rPr>
+                <w:sz w:val="36"/>
+                <w:szCs w:val="36"/>
+              </w:rPr>
+            </w:pPr>
+            <w:r>
+              <w:rPr>
+                <w:sz w:val="36"/>
+                <w:szCs w:val="36"/>
+              </w:rPr>
+              <w:t>System design</w:t>
+            </w:r>
+            <w:r>
+              <w:rPr>
+                <w:sz w:val="36"/>
+                <w:szCs w:val="36"/>
+              </w:rPr>
+              <w:t xml:space="preserve"> (Flowcharts)</w:t>
+            </w:r>
+          </w:p>
+        </w:tc>
+        <w:tc>
+          <w:tcPr>
+            <w:tcW w:w="2280" w:type="dxa"/>
+            <w:tcBorders>
+              <w:top w:val="single" w:sz="8" w:space="0" w:color="000000"/>
+              <w:left w:val="single" w:sz="8" w:space="0" w:color="000000"/>
+              <w:bottom w:val="single" w:sz="8" w:space="0" w:color="000000"/>
+              <w:right w:val="single" w:sz="8" w:space="0" w:color="000000"/>
+            </w:tcBorders>
+            <w:tcMar>
+              <w:top w:w="100" w:type="dxa"/>
+              <w:left w:w="100" w:type="dxa"/>
+              <w:bottom w:w="100" w:type="dxa"/>
+              <w:right w:w="100" w:type="dxa"/>
+            </w:tcMar>
+            <w:hideMark/>
+          </w:tcPr>
+          <w:p>
+            <w:pPr>
+              <w:widowControl w:val="0"/>
+              <w:rPr>
+                <w:sz w:val="36"/>
+                <w:szCs w:val="36"/>
+              </w:rPr>
+            </w:pPr>
+            <w:r>
+              <w:rPr>
+                <w:sz w:val="36"/>
+                <w:szCs w:val="36"/>
+              </w:rPr>
+              <w:t>5-11</w:t>
+            </w:r>
+          </w:p>
+        </w:tc>
+      </w:tr>
+      <w:tr>
+        <w:trPr>
+          <w:jc w:val="center"/>
+        </w:trPr>
+        <w:tc>
+          <w:tcPr>
+            <w:tcW w:w="1950" w:type="dxa"/>
+            <w:tcBorders>
+              <w:top w:val="single" w:sz="8" w:space="0" w:color="000000"/>
+              <w:left w:val="single" w:sz="8" w:space="0" w:color="000000"/>
+              <w:bottom w:val="single" w:sz="8" w:space="0" w:color="000000"/>
+              <w:right w:val="single" w:sz="8" w:space="0" w:color="000000"/>
+            </w:tcBorders>
+            <w:tcMar>
+              <w:top w:w="100" w:type="dxa"/>
+              <w:left w:w="100" w:type="dxa"/>
+              <w:bottom w:w="100" w:type="dxa"/>
+              <w:right w:w="100" w:type="dxa"/>
+            </w:tcMar>
+            <w:hideMark/>
+          </w:tcPr>
+          <w:p>
+            <w:pPr>
+              <w:widowControl w:val="0"/>
+              <w:rPr>
+                <w:sz w:val="36"/>
+                <w:szCs w:val="36"/>
+              </w:rPr>
+            </w:pPr>
+            <w:r>
+              <w:rPr>
+                <w:sz w:val="36"/>
+                <w:szCs w:val="36"/>
+              </w:rPr>
+              <w:t>6</w:t>
+            </w:r>
+          </w:p>
+        </w:tc>
+        <w:tc>
+          <w:tcPr>
+            <w:tcW w:w="5130" w:type="dxa"/>
+            <w:tcBorders>
+              <w:top w:val="single" w:sz="8" w:space="0" w:color="000000"/>
+              <w:left w:val="single" w:sz="8" w:space="0" w:color="000000"/>
+              <w:bottom w:val="single" w:sz="8" w:space="0" w:color="000000"/>
+              <w:right w:val="single" w:sz="8" w:space="0" w:color="000000"/>
+            </w:tcBorders>
+            <w:tcMar>
+              <w:top w:w="100" w:type="dxa"/>
+              <w:left w:w="100" w:type="dxa"/>
+              <w:bottom w:w="100" w:type="dxa"/>
+              <w:right w:w="100" w:type="dxa"/>
+            </w:tcMar>
+            <w:hideMark/>
+          </w:tcPr>
+          <w:p>
+            <w:pPr>
+              <w:widowControl w:val="0"/>
+              <w:rPr>
+                <w:sz w:val="36"/>
+                <w:szCs w:val="36"/>
+              </w:rPr>
+            </w:pPr>
+            <w:r>
+              <w:rPr>
+                <w:sz w:val="36"/>
+                <w:szCs w:val="36"/>
+              </w:rPr>
+              <w:t>Test plan</w:t>
+            </w:r>
+          </w:p>
+        </w:tc>
+        <w:tc>
+          <w:tcPr>
+            <w:tcW w:w="2280" w:type="dxa"/>
+            <w:tcBorders>
+              <w:top w:val="single" w:sz="8" w:space="0" w:color="000000"/>
+              <w:left w:val="single" w:sz="8" w:space="0" w:color="000000"/>
+              <w:bottom w:val="single" w:sz="8" w:space="0" w:color="000000"/>
+              <w:right w:val="single" w:sz="8" w:space="0" w:color="000000"/>
+            </w:tcBorders>
+            <w:tcMar>
+              <w:top w:w="100" w:type="dxa"/>
+              <w:left w:w="100" w:type="dxa"/>
+              <w:bottom w:w="100" w:type="dxa"/>
+              <w:right w:w="100" w:type="dxa"/>
+            </w:tcMar>
+            <w:hideMark/>
+          </w:tcPr>
+          <w:p>
+            <w:pPr>
+              <w:widowControl w:val="0"/>
+              <w:rPr>
+                <w:sz w:val="36"/>
+                <w:szCs w:val="36"/>
+              </w:rPr>
+            </w:pPr>
+            <w:r>
+              <w:rPr>
+                <w:sz w:val="36"/>
+                <w:szCs w:val="36"/>
+              </w:rPr>
+              <w:t>12</w:t>
+            </w:r>
+          </w:p>
+        </w:tc>
+      </w:tr>
+      <w:tr>
+        <w:trPr>
+          <w:jc w:val="center"/>
+        </w:trPr>
+        <w:tc>
+          <w:tcPr>
+            <w:tcW w:w="1950" w:type="dxa"/>
+            <w:tcBorders>
+              <w:top w:val="single" w:sz="8" w:space="0" w:color="000000"/>
+              <w:left w:val="single" w:sz="8" w:space="0" w:color="000000"/>
+              <w:bottom w:val="single" w:sz="8" w:space="0" w:color="000000"/>
+              <w:right w:val="single" w:sz="8" w:space="0" w:color="000000"/>
+            </w:tcBorders>
+            <w:tcMar>
+              <w:top w:w="100" w:type="dxa"/>
+              <w:left w:w="100" w:type="dxa"/>
+              <w:bottom w:w="100" w:type="dxa"/>
+              <w:right w:w="100" w:type="dxa"/>
+            </w:tcMar>
+            <w:hideMark/>
+          </w:tcPr>
+          <w:p>
+            <w:pPr>
+              <w:widowControl w:val="0"/>
+              <w:rPr>
+                <w:sz w:val="36"/>
+                <w:szCs w:val="36"/>
+              </w:rPr>
+            </w:pPr>
+            <w:r>
+              <w:rPr>
+                <w:sz w:val="36"/>
+                <w:szCs w:val="36"/>
+              </w:rPr>
               <w:t>7</w:t>
             </w:r>
           </w:p>
@@ -3461,7 +3481,7 @@
                 <w:sz w:val="36"/>
                 <w:szCs w:val="36"/>
               </w:rPr>
-              <w:t>6</w:t>
+              <w:t>13</w:t>
             </w:r>
           </w:p>
         </w:tc>
@@ -3548,21 +3568,7 @@
           <w:sz w:val="28"/>
           <w:szCs w:val="28"/>
         </w:rPr>
-        <w:t xml:space="preserve">Phone book system is a program to store all-important contact details. This will help the user to easily search and manage contacts using this system. The basic concepts of C like Functions, Structures are used in this </w:t>
-      </w:r>
-      <w:r>
-        <w:rPr>
-          <w:sz w:val="28"/>
-          <w:szCs w:val="28"/>
-        </w:rPr>
-        <w:t>program. This</w:t>
-      </w:r>
-      <w:r>
-        <w:rPr>
-          <w:sz w:val="28"/>
-          <w:szCs w:val="28"/>
-        </w:rPr>
-        <w:t xml:space="preserve"> program will add, delete, modify or edit, search and list records in the database.</w:t>
+        <w:t>Phone book system is a program to store all-important contact details. This will help the user to easily search and manage contacts using this system. The basic concepts of C like Functions, Structures are used in this program. This program will add, delete, modify or edit, search and list records in the database.</w:t>
       </w:r>
     </w:p>
     <w:p>
@@ -3697,21 +3703,7 @@
           <w:sz w:val="28"/>
           <w:szCs w:val="28"/>
         </w:rPr>
-        <w:t xml:space="preserve">: with information such as name, phone number, </w:t>
-      </w:r>
-      <w:r>
-        <w:rPr>
-          <w:sz w:val="28"/>
-          <w:szCs w:val="28"/>
-        </w:rPr>
-        <w:t>address, gender</w:t>
-      </w:r>
-      <w:r>
-        <w:rPr>
-          <w:sz w:val="28"/>
-          <w:szCs w:val="28"/>
-        </w:rPr>
-        <w:t xml:space="preserve"> and email.</w:t>
+        <w:t>: with information such as name, phone number, address, gender and email.</w:t>
       </w:r>
     </w:p>
     <w:p>
@@ -3830,14 +3822,7 @@
           <w:sz w:val="28"/>
           <w:szCs w:val="28"/>
         </w:rPr>
-        <w:t xml:space="preserve">     </w:t>
-      </w:r>
-      <w:r>
-        <w:rPr>
-          <w:sz w:val="28"/>
-          <w:szCs w:val="28"/>
-        </w:rPr>
-        <w:t>-</w:t>
+        <w:t xml:space="preserve">     -</w:t>
       </w:r>
       <w:r>
         <w:rPr>
@@ -3933,63 +3918,7 @@
           <w:sz w:val="28"/>
           <w:szCs w:val="28"/>
         </w:rPr>
-        <w:t xml:space="preserve"> Phone Book requires the data such as name,</w:t>
-      </w:r>
-      <w:r>
-        <w:rPr>
-          <w:sz w:val="28"/>
-          <w:szCs w:val="28"/>
-        </w:rPr>
-        <w:t xml:space="preserve"> </w:t>
-      </w:r>
-      <w:r>
-        <w:rPr>
-          <w:sz w:val="28"/>
-          <w:szCs w:val="28"/>
-        </w:rPr>
-        <w:t>gender,</w:t>
-      </w:r>
-      <w:r>
-        <w:rPr>
-          <w:sz w:val="28"/>
-          <w:szCs w:val="28"/>
-        </w:rPr>
-        <w:t xml:space="preserve"> </w:t>
-      </w:r>
-      <w:r>
-        <w:rPr>
-          <w:sz w:val="28"/>
-          <w:szCs w:val="28"/>
-        </w:rPr>
-        <w:t>mobile number,</w:t>
-      </w:r>
-      <w:r>
-        <w:rPr>
-          <w:sz w:val="28"/>
-          <w:szCs w:val="28"/>
-        </w:rPr>
-        <w:t xml:space="preserve"> </w:t>
-      </w:r>
-      <w:r>
-        <w:rPr>
-          <w:sz w:val="28"/>
-          <w:szCs w:val="28"/>
-        </w:rPr>
-        <w:t>email id,</w:t>
-      </w:r>
-      <w:r>
-        <w:rPr>
-          <w:sz w:val="28"/>
-          <w:szCs w:val="28"/>
-        </w:rPr>
-        <w:t xml:space="preserve"> address, birthday</w:t>
-      </w:r>
-      <w:r>
-        <w:rPr>
-          <w:sz w:val="28"/>
-          <w:szCs w:val="28"/>
-        </w:rPr>
-        <w:t xml:space="preserve"> date etc. program uses an array of structures to store the information. Each element of the structure array has the information of the single contact.</w:t>
+        <w:t xml:space="preserve"> Phone Book requires the data such as name, gender, mobile number, email id, address, birthday date etc. program uses an array of structures to store the information. Each element of the structure array has the information of the single contact.</w:t>
       </w:r>
     </w:p>
     <w:p>
@@ -4024,14 +3953,7 @@
           <w:sz w:val="28"/>
           <w:szCs w:val="28"/>
         </w:rPr>
-        <w:t>1) OS: - Windows XP</w:t>
-      </w:r>
-      <w:r>
-        <w:rPr>
-          <w:sz w:val="28"/>
-          <w:szCs w:val="28"/>
-        </w:rPr>
-        <w:t>/7/10</w:t>
+        <w:t>1) OS: - Windows XP/7/10</w:t>
       </w:r>
     </w:p>
     <w:p>
@@ -4047,28 +3969,7 @@
           <w:sz w:val="28"/>
           <w:szCs w:val="28"/>
         </w:rPr>
-        <w:t>2) Compilers</w:t>
-      </w:r>
-      <w:r>
-        <w:rPr>
-          <w:sz w:val="28"/>
-          <w:szCs w:val="28"/>
-        </w:rPr>
-        <w:t>: -</w:t>
-      </w:r>
-      <w:r>
-        <w:rPr>
-          <w:sz w:val="28"/>
-          <w:szCs w:val="28"/>
-        </w:rPr>
-        <w:t xml:space="preserve"> </w:t>
-      </w:r>
-      <w:r>
-        <w:rPr>
-          <w:sz w:val="28"/>
-          <w:szCs w:val="28"/>
-        </w:rPr>
-        <w:t>GCC Compiler.</w:t>
+        <w:t>2) Compilers: - GCC Compiler.</w:t>
       </w:r>
     </w:p>
     <w:p>
@@ -4280,17 +4181,15 @@
           <w:szCs w:val="32"/>
           <w:lang w:bidi="kn-IN"/>
         </w:rPr>
-        <w:t>am i</w:t>
-      </w:r>
-      <w:bookmarkStart w:id="4" w:name="_GoBack"/>
-      <w:bookmarkEnd w:id="4"/>
+        <w:t>am is divided into two parts. First</w:t>
+      </w:r>
       <w:r>
         <w:rPr>
           <w:sz w:val="32"/>
           <w:szCs w:val="32"/>
           <w:lang w:bidi="kn-IN"/>
         </w:rPr>
-        <w:t>s divided into two parts. First</w:t>
+        <w:t xml:space="preserve"> part contains the </w:t>
       </w:r>
       <w:r>
         <w:rPr>
@@ -4298,7 +4197,7 @@
           <w:szCs w:val="32"/>
           <w:lang w:bidi="kn-IN"/>
         </w:rPr>
-        <w:t xml:space="preserve"> part contains the </w:t>
+        <w:t xml:space="preserve">main function </w:t>
       </w:r>
       <w:r>
         <w:rPr>
@@ -4306,7 +4205,7 @@
           <w:szCs w:val="32"/>
           <w:lang w:bidi="kn-IN"/>
         </w:rPr>
-        <w:t xml:space="preserve">main function </w:t>
+        <w:t>to choose the operation to be performed on</w:t>
       </w:r>
       <w:r>
         <w:rPr>
@@ -4314,7 +4213,7 @@
           <w:szCs w:val="32"/>
           <w:lang w:bidi="kn-IN"/>
         </w:rPr>
-        <w:t>to choose the operation to be performed on</w:t>
+        <w:t xml:space="preserve"> the phonebook. Second part contains all the </w:t>
       </w:r>
       <w:r>
         <w:rPr>
@@ -4322,7 +4221,7 @@
           <w:szCs w:val="32"/>
           <w:lang w:bidi="kn-IN"/>
         </w:rPr>
-        <w:t xml:space="preserve"> the phonebook. Second part contains all the </w:t>
+        <w:t>definitions of operations</w:t>
       </w:r>
       <w:r>
         <w:rPr>
@@ -4330,7 +4229,7 @@
           <w:szCs w:val="32"/>
           <w:lang w:bidi="kn-IN"/>
         </w:rPr>
-        <w:t>definitions of operations</w:t>
+        <w:t xml:space="preserve"> </w:t>
       </w:r>
       <w:r>
         <w:rPr>
@@ -4338,7 +4237,7 @@
           <w:szCs w:val="32"/>
           <w:lang w:bidi="kn-IN"/>
         </w:rPr>
-        <w:t xml:space="preserve"> </w:t>
+        <w:t xml:space="preserve">like listing, </w:t>
       </w:r>
       <w:r>
         <w:rPr>
@@ -4346,7 +4245,7 @@
           <w:szCs w:val="32"/>
           <w:lang w:bidi="kn-IN"/>
         </w:rPr>
-        <w:t xml:space="preserve">like listing, </w:t>
+        <w:t xml:space="preserve">adding, </w:t>
       </w:r>
       <w:r>
         <w:rPr>
@@ -4354,7 +4253,15 @@
           <w:szCs w:val="32"/>
           <w:lang w:bidi="kn-IN"/>
         </w:rPr>
-        <w:t>adding, deleting.</w:t>
+        <w:t>deleting, modifying and searching</w:t>
+      </w:r>
+      <w:r>
+        <w:rPr>
+          <w:sz w:val="32"/>
+          <w:szCs w:val="32"/>
+          <w:lang w:bidi="kn-IN"/>
+        </w:rPr>
+        <w:t>.</w:t>
       </w:r>
     </w:p>
     <w:p>
@@ -4370,27 +4277,130 @@
           <w:sz w:val="32"/>
           <w:szCs w:val="32"/>
         </w:rPr>
-        <w:t>A simple flowchart of the phonebook</w:t>
-      </w:r>
-      <w:r>
+        <w:t>In the program, the user enters the choice and it’s further processed using the switch case. Then control takes to the particular case and executes the corresponding function to it.</w:t>
+      </w:r>
+    </w:p>
+    <w:p>
+      <w:pPr>
+        <w:spacing w:before="240" w:after="240"/>
         <w:rPr>
           <w:sz w:val="32"/>
           <w:szCs w:val="32"/>
         </w:rPr>
-        <w:t xml:space="preserve"> menu</w:t>
-      </w:r>
+      </w:pPr>
       <w:r>
         <w:rPr>
           <w:sz w:val="32"/>
           <w:szCs w:val="32"/>
         </w:rPr>
-        <w:t xml:space="preserve"> is shown below.</w:t>
+        <w:t>If the choice is entered beyond 6, then it prompts the user to enter the choice again. If choice 6 is chosen then it exits the program.</w:t>
       </w:r>
     </w:p>
     <w:p>
       <w:pPr>
         <w:spacing w:before="240" w:after="240"/>
         <w:rPr>
+          <w:sz w:val="28"/>
+          <w:szCs w:val="28"/>
+        </w:rPr>
+      </w:pPr>
+      <w:r>
+        <w:rPr>
+          <w:sz w:val="28"/>
+          <w:szCs w:val="28"/>
+        </w:rPr>
+        <w:t>With the existing 5 functions, some extra functions are defined to optimize the code.</w:t>
+      </w:r>
+    </w:p>
+    <w:p>
+      <w:pPr>
+        <w:spacing w:before="240" w:after="240"/>
+        <w:rPr>
+          <w:sz w:val="28"/>
+          <w:szCs w:val="28"/>
+        </w:rPr>
+      </w:pPr>
+      <w:r>
+        <w:rPr>
+          <w:sz w:val="28"/>
+          <w:szCs w:val="28"/>
+        </w:rPr>
+        <w:t>Searches</w:t>
+      </w:r>
+      <w:r>
+        <w:rPr>
+          <w:sz w:val="28"/>
+          <w:szCs w:val="28"/>
+        </w:rPr>
+        <w:t xml:space="preserve"> functio</w:t>
+      </w:r>
+      <w:r>
+        <w:rPr>
+          <w:sz w:val="28"/>
+          <w:szCs w:val="28"/>
+        </w:rPr>
+        <w:t>n: it</w:t>
+      </w:r>
+      <w:r>
+        <w:rPr>
+          <w:sz w:val="28"/>
+          <w:szCs w:val="28"/>
+        </w:rPr>
+        <w:t xml:space="preserve"> takes the input parameter as name and total no of contacts. The whole database is searched for the</w:t>
+      </w:r>
+      <w:r>
+        <w:rPr>
+          <w:sz w:val="28"/>
+          <w:szCs w:val="28"/>
+        </w:rPr>
+        <w:t xml:space="preserve"> contact with similar name. If it is found then it returns the index of the contact else return -1.</w:t>
+      </w:r>
+    </w:p>
+    <w:p>
+      <w:pPr>
+        <w:spacing w:before="240" w:after="240"/>
+        <w:rPr>
+          <w:sz w:val="28"/>
+          <w:szCs w:val="28"/>
+        </w:rPr>
+      </w:pPr>
+      <w:r>
+        <w:rPr>
+          <w:sz w:val="28"/>
+          <w:szCs w:val="28"/>
+        </w:rPr>
+        <w:t xml:space="preserve">Enter function: it takes the input as index of the contact details to be entered.it takes the contact details from the user and stores it in the particular index. Contact details like name, phone number, gender, email ID are entered by the user.  </w:t>
+      </w:r>
+    </w:p>
+    <w:p>
+      <w:pPr>
+        <w:spacing w:before="240" w:after="240"/>
+        <w:rPr>
+          <w:sz w:val="28"/>
+          <w:szCs w:val="28"/>
+        </w:rPr>
+      </w:pPr>
+      <w:r>
+        <w:rPr>
+          <w:sz w:val="28"/>
+          <w:szCs w:val="28"/>
+        </w:rPr>
+        <w:t xml:space="preserve"> Display function: it takes the index as the input parameter. The contact details name, phone number, gender, email id located at index are displayed.    </w:t>
+      </w:r>
+    </w:p>
+    <w:p>
+      <w:pPr>
+        <w:spacing w:before="240" w:after="240"/>
+        <w:rPr>
+          <w:sz w:val="28"/>
+          <w:szCs w:val="28"/>
+        </w:rPr>
+      </w:pPr>
+    </w:p>
+    <w:p>
+      <w:pPr>
+        <w:spacing w:before="240" w:after="240"/>
+        <w:rPr>
           <w:sz w:val="32"/>
           <w:szCs w:val="32"/>
         </w:rPr>
@@ -4400,93 +4410,7 @@
           <w:sz w:val="32"/>
           <w:szCs w:val="32"/>
         </w:rPr>
-        <w:t xml:space="preserve">In the </w:t>
-      </w:r>
-      <w:r>
-        <w:rPr>
-          <w:sz w:val="32"/>
-          <w:szCs w:val="32"/>
-        </w:rPr>
-        <w:t>program, the</w:t>
-      </w:r>
-      <w:r>
-        <w:rPr>
-          <w:sz w:val="32"/>
-          <w:szCs w:val="32"/>
-        </w:rPr>
-        <w:t xml:space="preserve"> user enters the choice and </w:t>
-      </w:r>
-      <w:r>
-        <w:rPr>
-          <w:sz w:val="32"/>
-          <w:szCs w:val="32"/>
-        </w:rPr>
-        <w:t>it’s</w:t>
-      </w:r>
-      <w:r>
-        <w:rPr>
-          <w:sz w:val="32"/>
-          <w:szCs w:val="32"/>
-        </w:rPr>
-        <w:t xml:space="preserve"> further processed using the switch </w:t>
-      </w:r>
-      <w:r>
-        <w:rPr>
-          <w:sz w:val="32"/>
-          <w:szCs w:val="32"/>
-        </w:rPr>
-        <w:t>case. Then</w:t>
-      </w:r>
-      <w:r>
-        <w:rPr>
-          <w:sz w:val="32"/>
-          <w:szCs w:val="32"/>
-        </w:rPr>
-        <w:t xml:space="preserve"> control takes to the particular case and executes the corresponding function to it.</w:t>
-      </w:r>
-    </w:p>
-    <w:p>
-      <w:pPr>
-        <w:spacing w:before="240" w:after="240"/>
-        <w:rPr>
-          <w:sz w:val="32"/>
-          <w:szCs w:val="32"/>
-        </w:rPr>
-      </w:pPr>
-      <w:r>
-        <w:rPr>
-          <w:sz w:val="32"/>
-          <w:szCs w:val="32"/>
-        </w:rPr>
-        <w:t xml:space="preserve">If the choice is entered beyond </w:t>
-      </w:r>
-      <w:r>
-        <w:rPr>
-          <w:sz w:val="32"/>
-          <w:szCs w:val="32"/>
-        </w:rPr>
-        <w:t>6, then</w:t>
-      </w:r>
-      <w:r>
-        <w:rPr>
-          <w:sz w:val="32"/>
-          <w:szCs w:val="32"/>
-        </w:rPr>
-        <w:t xml:space="preserve"> it prompts the user to enter the choice </w:t>
-      </w:r>
-      <w:r>
-        <w:rPr>
-          <w:sz w:val="32"/>
-          <w:szCs w:val="32"/>
-        </w:rPr>
-        <w:t>again. If</w:t>
-      </w:r>
-      <w:r>
-        <w:rPr>
-          <w:sz w:val="32"/>
-          <w:szCs w:val="32"/>
-        </w:rPr>
-        <w:t xml:space="preserve"> choice 6 is chosen then it exits the program.</w:t>
+        <w:t>A simple flowchart of the phonebook menu is shown below.</w:t>
       </w:r>
     </w:p>
     <w:p>
@@ -4569,17 +4493,480 @@
       <w:pPr>
         <w:spacing w:before="240" w:after="240"/>
         <w:rPr>
-          <w:sz w:val="28"/>
-          <w:szCs w:val="28"/>
-          <w:lang w:bidi="kn-IN"/>
-        </w:rPr>
-      </w:pPr>
-      <w:r>
-        <w:rPr>
           <w:sz w:val="32"/>
           <w:szCs w:val="32"/>
           <w:u w:val="single"/>
         </w:rPr>
+      </w:pPr>
+      <w:r>
+        <w:rPr>
+          <w:sz w:val="32"/>
+          <w:szCs w:val="32"/>
+          <w:u w:val="single"/>
+        </w:rPr>
+        <w:lastRenderedPageBreak/>
+        <w:t>Flow chart of listing function</w:t>
+      </w:r>
+    </w:p>
+    <w:p>
+      <w:pPr>
+        <w:spacing w:before="240" w:after="240"/>
+        <w:jc w:val="center"/>
+        <w:rPr>
+          <w:sz w:val="32"/>
+          <w:szCs w:val="32"/>
+          <w:u w:val="single"/>
+        </w:rPr>
+      </w:pPr>
+      <w:r>
+        <w:rPr>
+          <w:noProof/>
+          <w:sz w:val="32"/>
+          <w:szCs w:val="32"/>
+          <w:lang w:bidi="kn-IN"/>
+        </w:rPr>
+        <w:drawing>
+          <wp:inline distT="0" distB="0" distL="0" distR="0" wp14:anchorId="2E97B8CF" wp14:editId="76B2CD78">
+            <wp:extent cx="4921560" cy="7210425"/>
+            <wp:effectExtent l="76200" t="76200" r="127000" b="123825"/>
+            <wp:docPr id="8" name="Picture 8"/>
+            <wp:cNvGraphicFramePr>
+              <a:graphicFrameLocks xmlns:a="http://schemas.openxmlformats.org/drawingml/2006/main" noChangeAspect="1"/>
+            </wp:cNvGraphicFramePr>
+            <a:graphic xmlns:a="http://schemas.openxmlformats.org/drawingml/2006/main">
+              <a:graphicData uri="http://schemas.openxmlformats.org/drawingml/2006/picture">
+                <pic:pic xmlns:pic="http://schemas.openxmlformats.org/drawingml/2006/picture">
+                  <pic:nvPicPr>
+                    <pic:cNvPr id="8" name="listing.jpg"/>
+                    <pic:cNvPicPr/>
+                  </pic:nvPicPr>
+                  <pic:blipFill>
+                    <a:blip r:embed="rId16">
+                      <a:extLst>
+                        <a:ext uri="{28A0092B-C50C-407E-A947-70E740481C1C}">
+                          <a14:useLocalDpi xmlns:a14="http://schemas.microsoft.com/office/drawing/2010/main" val="0"/>
+                        </a:ext>
+                      </a:extLst>
+                    </a:blip>
+                    <a:stretch>
+                      <a:fillRect/>
+                    </a:stretch>
+                  </pic:blipFill>
+                  <pic:spPr>
+                    <a:xfrm>
+                      <a:off x="0" y="0"/>
+                      <a:ext cx="4922687" cy="7212076"/>
+                    </a:xfrm>
+                    <a:prstGeom prst="rect">
+                      <a:avLst/>
+                    </a:prstGeom>
+                    <a:ln w="38100" cap="sq">
+                      <a:solidFill>
+                        <a:srgbClr val="000000"/>
+                      </a:solidFill>
+                      <a:prstDash val="solid"/>
+                      <a:miter lim="800000"/>
+                    </a:ln>
+                    <a:effectLst>
+                      <a:outerShdw blurRad="50800" dist="38100" dir="2700000" algn="tl" rotWithShape="0">
+                        <a:srgbClr val="000000">
+                          <a:alpha val="43000"/>
+                        </a:srgbClr>
+                      </a:outerShdw>
+                    </a:effectLst>
+                  </pic:spPr>
+                </pic:pic>
+              </a:graphicData>
+            </a:graphic>
+          </wp:inline>
+        </w:drawing>
+      </w:r>
+    </w:p>
+    <w:p>
+      <w:pPr>
+        <w:spacing w:before="240" w:after="240"/>
+        <w:rPr>
+          <w:sz w:val="32"/>
+          <w:szCs w:val="32"/>
+          <w:u w:val="single"/>
+        </w:rPr>
+      </w:pPr>
+      <w:r>
+        <w:rPr>
+          <w:sz w:val="32"/>
+          <w:szCs w:val="32"/>
+          <w:u w:val="single"/>
+        </w:rPr>
+        <w:lastRenderedPageBreak/>
+        <w:t>Flow chart of adding function</w:t>
+      </w:r>
+    </w:p>
+    <w:p>
+      <w:pPr>
+        <w:spacing w:before="240" w:after="240"/>
+        <w:jc w:val="center"/>
+        <w:rPr>
+          <w:sz w:val="32"/>
+          <w:szCs w:val="32"/>
+        </w:rPr>
+      </w:pPr>
+      <w:r>
+        <w:rPr>
+          <w:noProof/>
+          <w:sz w:val="32"/>
+          <w:szCs w:val="32"/>
+          <w:lang w:bidi="kn-IN"/>
+        </w:rPr>
+        <w:drawing>
+          <wp:inline distT="0" distB="0" distL="0" distR="0" wp14:anchorId="6C8544A1" wp14:editId="58D62486">
+            <wp:extent cx="4921815" cy="6915150"/>
+            <wp:effectExtent l="76200" t="76200" r="127000" b="133350"/>
+            <wp:docPr id="4" name="Picture 4"/>
+            <wp:cNvGraphicFramePr>
+              <a:graphicFrameLocks xmlns:a="http://schemas.openxmlformats.org/drawingml/2006/main" noChangeAspect="1"/>
+            </wp:cNvGraphicFramePr>
+            <a:graphic xmlns:a="http://schemas.openxmlformats.org/drawingml/2006/main">
+              <a:graphicData uri="http://schemas.openxmlformats.org/drawingml/2006/picture">
+                <pic:pic xmlns:pic="http://schemas.openxmlformats.org/drawingml/2006/picture">
+                  <pic:nvPicPr>
+                    <pic:cNvPr id="4" name="adding.jpg"/>
+                    <pic:cNvPicPr/>
+                  </pic:nvPicPr>
+                  <pic:blipFill>
+                    <a:blip r:embed="rId17">
+                      <a:extLst>
+                        <a:ext uri="{28A0092B-C50C-407E-A947-70E740481C1C}">
+                          <a14:useLocalDpi xmlns:a14="http://schemas.microsoft.com/office/drawing/2010/main" val="0"/>
+                        </a:ext>
+                      </a:extLst>
+                    </a:blip>
+                    <a:stretch>
+                      <a:fillRect/>
+                    </a:stretch>
+                  </pic:blipFill>
+                  <pic:spPr>
+                    <a:xfrm>
+                      <a:off x="0" y="0"/>
+                      <a:ext cx="4924820" cy="6919373"/>
+                    </a:xfrm>
+                    <a:prstGeom prst="rect">
+                      <a:avLst/>
+                    </a:prstGeom>
+                    <a:ln w="38100" cap="sq">
+                      <a:solidFill>
+                        <a:srgbClr val="000000"/>
+                      </a:solidFill>
+                      <a:prstDash val="solid"/>
+                      <a:miter lim="800000"/>
+                    </a:ln>
+                    <a:effectLst>
+                      <a:outerShdw blurRad="50800" dist="38100" dir="2700000" algn="tl" rotWithShape="0">
+                        <a:srgbClr val="000000">
+                          <a:alpha val="43000"/>
+                        </a:srgbClr>
+                      </a:outerShdw>
+                    </a:effectLst>
+                  </pic:spPr>
+                </pic:pic>
+              </a:graphicData>
+            </a:graphic>
+          </wp:inline>
+        </w:drawing>
+      </w:r>
+    </w:p>
+    <w:p>
+      <w:pPr>
+        <w:spacing w:before="240" w:after="240"/>
+        <w:rPr>
+          <w:sz w:val="32"/>
+          <w:szCs w:val="32"/>
+          <w:u w:val="single"/>
+        </w:rPr>
+      </w:pPr>
+      <w:r>
+        <w:rPr>
+          <w:sz w:val="32"/>
+          <w:szCs w:val="32"/>
+          <w:u w:val="single"/>
+        </w:rPr>
+        <w:lastRenderedPageBreak/>
+        <w:t>Flow chart of deleting function</w:t>
+      </w:r>
+    </w:p>
+    <w:p>
+      <w:pPr>
+        <w:spacing w:before="240" w:after="240"/>
+        <w:jc w:val="center"/>
+        <w:rPr>
+          <w:sz w:val="32"/>
+          <w:szCs w:val="32"/>
+        </w:rPr>
+      </w:pPr>
+      <w:r>
+        <w:rPr>
+          <w:noProof/>
+          <w:sz w:val="32"/>
+          <w:szCs w:val="32"/>
+          <w:lang w:bidi="kn-IN"/>
+        </w:rPr>
+        <w:drawing>
+          <wp:inline distT="0" distB="0" distL="0" distR="0" wp14:anchorId="4924AE8D" wp14:editId="52FF3903">
+            <wp:extent cx="4800600" cy="7033210"/>
+            <wp:effectExtent l="76200" t="76200" r="133350" b="130175"/>
+            <wp:docPr id="5" name="Picture 5"/>
+            <wp:cNvGraphicFramePr>
+              <a:graphicFrameLocks xmlns:a="http://schemas.openxmlformats.org/drawingml/2006/main" noChangeAspect="1"/>
+            </wp:cNvGraphicFramePr>
+            <a:graphic xmlns:a="http://schemas.openxmlformats.org/drawingml/2006/main">
+              <a:graphicData uri="http://schemas.openxmlformats.org/drawingml/2006/picture">
+                <pic:pic xmlns:pic="http://schemas.openxmlformats.org/drawingml/2006/picture">
+                  <pic:nvPicPr>
+                    <pic:cNvPr id="5" name="deleting.jpg"/>
+                    <pic:cNvPicPr/>
+                  </pic:nvPicPr>
+                  <pic:blipFill>
+                    <a:blip r:embed="rId18">
+                      <a:extLst>
+                        <a:ext uri="{28A0092B-C50C-407E-A947-70E740481C1C}">
+                          <a14:useLocalDpi xmlns:a14="http://schemas.microsoft.com/office/drawing/2010/main" val="0"/>
+                        </a:ext>
+                      </a:extLst>
+                    </a:blip>
+                    <a:stretch>
+                      <a:fillRect/>
+                    </a:stretch>
+                  </pic:blipFill>
+                  <pic:spPr>
+                    <a:xfrm>
+                      <a:off x="0" y="0"/>
+                      <a:ext cx="4802659" cy="7036226"/>
+                    </a:xfrm>
+                    <a:prstGeom prst="rect">
+                      <a:avLst/>
+                    </a:prstGeom>
+                    <a:ln w="38100" cap="sq">
+                      <a:solidFill>
+                        <a:srgbClr val="000000"/>
+                      </a:solidFill>
+                      <a:prstDash val="solid"/>
+                      <a:miter lim="800000"/>
+                    </a:ln>
+                    <a:effectLst>
+                      <a:outerShdw blurRad="50800" dist="38100" dir="2700000" algn="tl" rotWithShape="0">
+                        <a:srgbClr val="000000">
+                          <a:alpha val="43000"/>
+                        </a:srgbClr>
+                      </a:outerShdw>
+                    </a:effectLst>
+                  </pic:spPr>
+                </pic:pic>
+              </a:graphicData>
+            </a:graphic>
+          </wp:inline>
+        </w:drawing>
+      </w:r>
+    </w:p>
+    <w:p>
+      <w:pPr>
+        <w:spacing w:before="240" w:after="240"/>
+        <w:rPr>
+          <w:sz w:val="32"/>
+          <w:szCs w:val="32"/>
+          <w:u w:val="single"/>
+        </w:rPr>
+      </w:pPr>
+      <w:r>
+        <w:rPr>
+          <w:sz w:val="32"/>
+          <w:szCs w:val="32"/>
+          <w:u w:val="single"/>
+        </w:rPr>
+        <w:lastRenderedPageBreak/>
+        <w:t>Flow chart of modifying function</w:t>
+      </w:r>
+    </w:p>
+    <w:p>
+      <w:pPr>
+        <w:spacing w:before="240" w:after="240"/>
+        <w:jc w:val="center"/>
+        <w:rPr>
+          <w:sz w:val="32"/>
+          <w:szCs w:val="32"/>
+          <w:u w:val="single"/>
+        </w:rPr>
+      </w:pPr>
+      <w:r>
+        <w:rPr>
+          <w:noProof/>
+          <w:sz w:val="32"/>
+          <w:szCs w:val="32"/>
+          <w:lang w:bidi="kn-IN"/>
+        </w:rPr>
+        <w:drawing>
+          <wp:inline distT="0" distB="0" distL="0" distR="0" wp14:anchorId="3F4B1C64" wp14:editId="022EB6FF">
+            <wp:extent cx="4598035" cy="6990662"/>
+            <wp:effectExtent l="76200" t="76200" r="126365" b="134620"/>
+            <wp:docPr id="6" name="Picture 6"/>
+            <wp:cNvGraphicFramePr>
+              <a:graphicFrameLocks xmlns:a="http://schemas.openxmlformats.org/drawingml/2006/main" noChangeAspect="1"/>
+            </wp:cNvGraphicFramePr>
+            <a:graphic xmlns:a="http://schemas.openxmlformats.org/drawingml/2006/main">
+              <a:graphicData uri="http://schemas.openxmlformats.org/drawingml/2006/picture">
+                <pic:pic xmlns:pic="http://schemas.openxmlformats.org/drawingml/2006/picture">
+                  <pic:nvPicPr>
+                    <pic:cNvPr id="6" name="modifying.jpg"/>
+                    <pic:cNvPicPr/>
+                  </pic:nvPicPr>
+                  <pic:blipFill>
+                    <a:blip r:embed="rId19">
+                      <a:extLst>
+                        <a:ext uri="{28A0092B-C50C-407E-A947-70E740481C1C}">
+                          <a14:useLocalDpi xmlns:a14="http://schemas.microsoft.com/office/drawing/2010/main" val="0"/>
+                        </a:ext>
+                      </a:extLst>
+                    </a:blip>
+                    <a:stretch>
+                      <a:fillRect/>
+                    </a:stretch>
+                  </pic:blipFill>
+                  <pic:spPr>
+                    <a:xfrm>
+                      <a:off x="0" y="0"/>
+                      <a:ext cx="4606146" cy="7002993"/>
+                    </a:xfrm>
+                    <a:prstGeom prst="rect">
+                      <a:avLst/>
+                    </a:prstGeom>
+                    <a:ln w="38100" cap="sq">
+                      <a:solidFill>
+                        <a:srgbClr val="000000"/>
+                      </a:solidFill>
+                      <a:prstDash val="solid"/>
+                      <a:miter lim="800000"/>
+                    </a:ln>
+                    <a:effectLst>
+                      <a:outerShdw blurRad="50800" dist="38100" dir="2700000" algn="tl" rotWithShape="0">
+                        <a:srgbClr val="000000">
+                          <a:alpha val="43000"/>
+                        </a:srgbClr>
+                      </a:outerShdw>
+                    </a:effectLst>
+                  </pic:spPr>
+                </pic:pic>
+              </a:graphicData>
+            </a:graphic>
+          </wp:inline>
+        </w:drawing>
+      </w:r>
+    </w:p>
+    <w:p>
+      <w:pPr>
+        <w:spacing w:before="240" w:after="240"/>
+        <w:rPr>
+          <w:sz w:val="32"/>
+          <w:szCs w:val="32"/>
+          <w:u w:val="single"/>
+        </w:rPr>
+      </w:pPr>
+      <w:r>
+        <w:rPr>
+          <w:sz w:val="32"/>
+          <w:szCs w:val="32"/>
+          <w:u w:val="single"/>
+        </w:rPr>
+        <w:lastRenderedPageBreak/>
+        <w:t>Flow chart of searching function</w:t>
+      </w:r>
+    </w:p>
+    <w:p>
+      <w:pPr>
+        <w:spacing w:before="240" w:after="240"/>
+        <w:jc w:val="center"/>
+        <w:rPr>
+          <w:sz w:val="32"/>
+          <w:szCs w:val="32"/>
+          <w:u w:val="single"/>
+        </w:rPr>
+      </w:pPr>
+      <w:r>
+        <w:rPr>
+          <w:noProof/>
+          <w:sz w:val="32"/>
+          <w:szCs w:val="32"/>
+          <w:lang w:bidi="kn-IN"/>
+        </w:rPr>
+        <w:drawing>
+          <wp:inline distT="0" distB="0" distL="0" distR="0" wp14:anchorId="3243A044" wp14:editId="3B2BED8E">
+            <wp:extent cx="5086174" cy="6896100"/>
+            <wp:effectExtent l="76200" t="76200" r="133985" b="133350"/>
+            <wp:docPr id="7" name="Picture 7"/>
+            <wp:cNvGraphicFramePr>
+              <a:graphicFrameLocks xmlns:a="http://schemas.openxmlformats.org/drawingml/2006/main" noChangeAspect="1"/>
+            </wp:cNvGraphicFramePr>
+            <a:graphic xmlns:a="http://schemas.openxmlformats.org/drawingml/2006/main">
+              <a:graphicData uri="http://schemas.openxmlformats.org/drawingml/2006/picture">
+                <pic:pic xmlns:pic="http://schemas.openxmlformats.org/drawingml/2006/picture">
+                  <pic:nvPicPr>
+                    <pic:cNvPr id="7" name="searching.jpg"/>
+                    <pic:cNvPicPr/>
+                  </pic:nvPicPr>
+                  <pic:blipFill>
+                    <a:blip r:embed="rId20">
+                      <a:extLst>
+                        <a:ext uri="{28A0092B-C50C-407E-A947-70E740481C1C}">
+                          <a14:useLocalDpi xmlns:a14="http://schemas.microsoft.com/office/drawing/2010/main" val="0"/>
+                        </a:ext>
+                      </a:extLst>
+                    </a:blip>
+                    <a:stretch>
+                      <a:fillRect/>
+                    </a:stretch>
+                  </pic:blipFill>
+                  <pic:spPr>
+                    <a:xfrm>
+                      <a:off x="0" y="0"/>
+                      <a:ext cx="5092148" cy="6904199"/>
+                    </a:xfrm>
+                    <a:prstGeom prst="rect">
+                      <a:avLst/>
+                    </a:prstGeom>
+                    <a:ln w="38100" cap="sq">
+                      <a:solidFill>
+                        <a:srgbClr val="000000"/>
+                      </a:solidFill>
+                      <a:prstDash val="solid"/>
+                      <a:miter lim="800000"/>
+                    </a:ln>
+                    <a:effectLst>
+                      <a:outerShdw blurRad="50800" dist="38100" dir="2700000" algn="tl" rotWithShape="0">
+                        <a:srgbClr val="000000">
+                          <a:alpha val="43000"/>
+                        </a:srgbClr>
+                      </a:outerShdw>
+                    </a:effectLst>
+                  </pic:spPr>
+                </pic:pic>
+              </a:graphicData>
+            </a:graphic>
+          </wp:inline>
+        </w:drawing>
+      </w:r>
+    </w:p>
+    <w:p>
+      <w:pPr>
+        <w:spacing w:before="240" w:after="240"/>
+        <w:rPr>
+          <w:sz w:val="28"/>
+          <w:szCs w:val="28"/>
+          <w:lang w:bidi="kn-IN"/>
+        </w:rPr>
+      </w:pPr>
+      <w:r>
+        <w:rPr>
+          <w:sz w:val="32"/>
+          <w:szCs w:val="32"/>
+          <w:u w:val="single"/>
+        </w:rPr>
         <w:lastRenderedPageBreak/>
         <w:t>Test plan</w:t>
       </w:r>
@@ -4599,6 +4986,27 @@
         </w:rPr>
         <w:t>Testing involves the design of test cases that validate that the internal program logic of the phonebook application is functioning properly.</w:t>
       </w:r>
+      <w:r>
+        <w:rPr>
+          <w:sz w:val="28"/>
+          <w:szCs w:val="28"/>
+        </w:rPr>
+        <w:t xml:space="preserve"> </w:t>
+      </w:r>
+      <w:r>
+        <w:rPr>
+          <w:sz w:val="28"/>
+          <w:szCs w:val="28"/>
+        </w:rPr>
+        <w:t>Boundary</w:t>
+      </w:r>
+      <w:r>
+        <w:rPr>
+          <w:sz w:val="28"/>
+          <w:szCs w:val="28"/>
+        </w:rPr>
+        <w:t xml:space="preserve"> conditions of the functions are tested.</w:t>
+      </w:r>
     </w:p>
     <w:p>
       <w:pPr>
@@ -4612,33 +5020,7 @@
           <w:sz w:val="28"/>
           <w:szCs w:val="28"/>
         </w:rPr>
-        <w:t>Testing is done on functions add, delete list, modify and search</w:t>
-      </w:r>
-      <w:r>
-        <w:rPr>
-          <w:sz w:val="28"/>
-          <w:szCs w:val="28"/>
-        </w:rPr>
-        <w:t>.</w:t>
-      </w:r>
-    </w:p>
-    <w:p/>
-    <w:p>
-      <w:pPr>
-        <w:spacing w:before="240" w:after="240"/>
-        <w:rPr>
-          <w:sz w:val="28"/>
-          <w:szCs w:val="28"/>
-          <w:u w:val="single"/>
-        </w:rPr>
-      </w:pPr>
-      <w:r>
-        <w:rPr>
-          <w:sz w:val="28"/>
-          <w:szCs w:val="28"/>
-          <w:u w:val="single"/>
-        </w:rPr>
-        <w:t>Test cases</w:t>
+        <w:t>Testing is done on functions add, delete list, modify and search.</w:t>
       </w:r>
     </w:p>
     <w:p>
@@ -4647,20 +5029,38 @@
         <w:rPr>
           <w:sz w:val="28"/>
           <w:szCs w:val="28"/>
-          <w:lang w:bidi="kn-IN"/>
-        </w:rPr>
-      </w:pPr>
-      <w:r>
-        <w:rPr>
-          <w:sz w:val="28"/>
-          <w:szCs w:val="28"/>
-        </w:rPr>
-        <w:t xml:space="preserve">      Testing of adding function-&gt;</w:t>
+          <w:u w:val="single"/>
+        </w:rPr>
+      </w:pPr>
+      <w:r>
+        <w:rPr>
+          <w:sz w:val="28"/>
+          <w:szCs w:val="28"/>
+          <w:u w:val="single"/>
+        </w:rPr>
+        <w:t>Test cases</w:t>
       </w:r>
     </w:p>
     <w:p>
       <w:pPr>
         <w:spacing w:before="240" w:after="240"/>
+        <w:rPr>
+          <w:sz w:val="28"/>
+          <w:szCs w:val="28"/>
+          <w:lang w:bidi="kn-IN"/>
+        </w:rPr>
+      </w:pPr>
+      <w:r>
+        <w:rPr>
+          <w:sz w:val="28"/>
+          <w:szCs w:val="28"/>
+        </w:rPr>
+        <w:t xml:space="preserve">      Testing of adding function-&gt;</w:t>
+      </w:r>
+    </w:p>
+    <w:p>
+      <w:pPr>
+        <w:spacing w:before="240" w:after="240"/>
         <w:ind w:left="360"/>
         <w:rPr>
           <w:sz w:val="28"/>
@@ -4718,28 +5118,7 @@
           <w:sz w:val="28"/>
           <w:szCs w:val="28"/>
         </w:rPr>
-        <w:t xml:space="preserve">     </w:t>
-      </w:r>
-      <w:r>
-        <w:rPr>
-          <w:sz w:val="28"/>
-          <w:szCs w:val="28"/>
-        </w:rPr>
-        <w:t>Test</w:t>
-      </w:r>
-      <w:r>
-        <w:rPr>
-          <w:sz w:val="28"/>
-          <w:szCs w:val="28"/>
-        </w:rPr>
-        <w:t>ing of deleting</w:t>
-      </w:r>
-      <w:r>
-        <w:rPr>
-          <w:sz w:val="28"/>
-          <w:szCs w:val="28"/>
-        </w:rPr>
-        <w:t xml:space="preserve"> function-&gt;</w:t>
+        <w:t xml:space="preserve">     Testing of deleting function-&gt;</w:t>
       </w:r>
     </w:p>
     <w:p>
@@ -4802,28 +5181,7 @@
           <w:sz w:val="28"/>
           <w:szCs w:val="28"/>
         </w:rPr>
-        <w:t xml:space="preserve">   </w:t>
-      </w:r>
-      <w:r>
-        <w:rPr>
-          <w:sz w:val="28"/>
-          <w:szCs w:val="28"/>
-        </w:rPr>
-        <w:t>Test</w:t>
-      </w:r>
-      <w:r>
-        <w:rPr>
-          <w:sz w:val="28"/>
-          <w:szCs w:val="28"/>
-        </w:rPr>
-        <w:t>ing of searching</w:t>
-      </w:r>
-      <w:r>
-        <w:rPr>
-          <w:sz w:val="28"/>
-          <w:szCs w:val="28"/>
-        </w:rPr>
-        <w:t xml:space="preserve"> function-&gt;</w:t>
+        <w:t xml:space="preserve">   Testing of searching function-&gt;</w:t>
       </w:r>
     </w:p>
     <w:p>
@@ -4886,28 +5244,7 @@
           <w:sz w:val="28"/>
           <w:szCs w:val="28"/>
         </w:rPr>
-        <w:t xml:space="preserve">    </w:t>
-      </w:r>
-      <w:r>
-        <w:rPr>
-          <w:sz w:val="28"/>
-          <w:szCs w:val="28"/>
-        </w:rPr>
-        <w:t>Test</w:t>
-      </w:r>
-      <w:r>
-        <w:rPr>
-          <w:sz w:val="28"/>
-          <w:szCs w:val="28"/>
-        </w:rPr>
-        <w:t>ing of listing</w:t>
-      </w:r>
-      <w:r>
-        <w:rPr>
-          <w:sz w:val="28"/>
-          <w:szCs w:val="28"/>
-        </w:rPr>
-        <w:t xml:space="preserve"> function-&gt;</w:t>
+        <w:t xml:space="preserve">    Testing of listing function-&gt;</w:t>
       </w:r>
     </w:p>
     <w:p>
@@ -4970,28 +5307,7 @@
           <w:sz w:val="28"/>
           <w:szCs w:val="28"/>
         </w:rPr>
-        <w:t xml:space="preserve">    </w:t>
-      </w:r>
-      <w:r>
-        <w:rPr>
-          <w:sz w:val="28"/>
-          <w:szCs w:val="28"/>
-        </w:rPr>
-        <w:t>Test</w:t>
-      </w:r>
-      <w:r>
-        <w:rPr>
-          <w:sz w:val="28"/>
-          <w:szCs w:val="28"/>
-        </w:rPr>
-        <w:t>ing of modifying</w:t>
-      </w:r>
-      <w:r>
-        <w:rPr>
-          <w:sz w:val="28"/>
-          <w:szCs w:val="28"/>
-        </w:rPr>
-        <w:t xml:space="preserve"> function-&gt;</w:t>
+        <w:t xml:space="preserve">    Testing of modifying function-&gt;</w:t>
       </w:r>
     </w:p>
     <w:p>
@@ -5092,9 +5408,92 @@
       </w:r>
     </w:p>
     <w:p/>
+    <w:p>
+      <w:pPr>
+        <w:jc w:val="center"/>
+      </w:pPr>
+      <w:r>
+        <w:rPr>
+          <w:noProof/>
+          <w:lang w:bidi="kn-IN"/>
+        </w:rPr>
+        <w:drawing>
+          <wp:inline distT="0" distB="0" distL="0" distR="0" wp14:anchorId="15279029" wp14:editId="1F6E757B">
+            <wp:extent cx="6189980" cy="4714835"/>
+            <wp:effectExtent l="76200" t="76200" r="134620" b="124460"/>
+            <wp:docPr id="10" name="Picture 10"/>
+            <wp:cNvGraphicFramePr>
+              <a:graphicFrameLocks xmlns:a="http://schemas.openxmlformats.org/drawingml/2006/main" noChangeAspect="1"/>
+            </wp:cNvGraphicFramePr>
+            <a:graphic xmlns:a="http://schemas.openxmlformats.org/drawingml/2006/main">
+              <a:graphicData uri="http://schemas.openxmlformats.org/drawingml/2006/picture">
+                <pic:pic xmlns:pic="http://schemas.openxmlformats.org/drawingml/2006/picture">
+                  <pic:nvPicPr>
+                    <pic:cNvPr id="10" name="phonebook1.png"/>
+                    <pic:cNvPicPr/>
+                  </pic:nvPicPr>
+                  <pic:blipFill>
+                    <a:blip r:embed="rId21">
+                      <a:extLst>
+                        <a:ext uri="{28A0092B-C50C-407E-A947-70E740481C1C}">
+                          <a14:useLocalDpi xmlns:a14="http://schemas.microsoft.com/office/drawing/2010/main" val="0"/>
+                        </a:ext>
+                      </a:extLst>
+                    </a:blip>
+                    <a:stretch>
+                      <a:fillRect/>
+                    </a:stretch>
+                  </pic:blipFill>
+                  <pic:spPr>
+                    <a:xfrm>
+                      <a:off x="0" y="0"/>
+                      <a:ext cx="6220453" cy="4738046"/>
+                    </a:xfrm>
+                    <a:prstGeom prst="rect">
+                      <a:avLst/>
+                    </a:prstGeom>
+                    <a:ln w="38100" cap="sq">
+                      <a:solidFill>
+                        <a:srgbClr val="000000"/>
+                      </a:solidFill>
+                      <a:prstDash val="solid"/>
+                      <a:miter lim="800000"/>
+                    </a:ln>
+                    <a:effectLst>
+                      <a:outerShdw blurRad="50800" dist="38100" dir="2700000" algn="tl" rotWithShape="0">
+                        <a:srgbClr val="000000">
+                          <a:alpha val="43000"/>
+                        </a:srgbClr>
+                      </a:outerShdw>
+                    </a:effectLst>
+                  </pic:spPr>
+                </pic:pic>
+              </a:graphicData>
+            </a:graphic>
+          </wp:inline>
+        </w:drawing>
+      </w:r>
+    </w:p>
+    <w:p/>
+    <w:p>
+      <w:pPr>
+        <w:jc w:val="center"/>
+        <w:rPr>
+          <w:sz w:val="32"/>
+          <w:szCs w:val="32"/>
+        </w:rPr>
+      </w:pPr>
+      <w:r>
+        <w:rPr>
+          <w:sz w:val="32"/>
+          <w:szCs w:val="32"/>
+        </w:rPr>
+        <w:t>Fig:  Phonebook program</w:t>
+      </w:r>
+    </w:p>
     <w:sectPr>
-      <w:headerReference w:type="default" r:id="rId16"/>
-      <w:footerReference w:type="default" r:id="rId17"/>
+      <w:headerReference w:type="default" r:id="rId22"/>
+      <w:footerReference w:type="default" r:id="rId23"/>
       <w:type w:val="continuous"/>
       <w:pgSz w:w="12240" w:h="15840"/>
       <w:pgMar w:top="1440" w:right="1080" w:bottom="1440" w:left="990" w:header="720" w:footer="720" w:gutter="0"/>
@@ -5312,7 +5711,7 @@
                       <w:sz w:val="20"/>
                       <w:szCs w:val="20"/>
                     </w:rPr>
-                    <w:t>8</w:t>
+                    <w:t>3</w:t>
                   </w:r>
                   <w:r>
                     <w:rPr>
@@ -5366,7 +5765,7 @@
                       <w:sz w:val="20"/>
                       <w:szCs w:val="20"/>
                     </w:rPr>
-                    <w:t>8</w:t>
+                    <w:t>13</w:t>
                   </w:r>
                   <w:r>
                     <w:rPr>
@@ -7311,6 +7710,7 @@
   <w:style w:type="character" w:default="1" w:styleId="DefaultParagraphFont">
     <w:name w:val="Default Paragraph Font"/>
     <w:uiPriority w:val="1"/>
+    <w:semiHidden/>
     <w:unhideWhenUsed/>
   </w:style>
   <w:style w:type="table" w:default="1" w:styleId="TableNormal">
@@ -8783,21 +9183,6 @@
 </file>
 
 <file path=customXml/item2.xml><?xml version="1.0" encoding="utf-8"?>
-<p:properties xmlns:p="http://schemas.microsoft.com/office/2006/metadata/properties" xmlns:xsi="http://www.w3.org/2001/XMLSchema-instance" xmlns:pc="http://schemas.microsoft.com/office/infopath/2007/PartnerControls">
-  <documentManagement/>
-</p:properties>
-</file>
-
-<file path=customXml/item3.xml><?xml version="1.0" encoding="utf-8"?>
-<?mso-contentType ?>
-<FormTemplates xmlns="http://schemas.microsoft.com/sharepoint/v3/contenttype/forms">
-  <Display>DocumentLibraryForm</Display>
-  <Edit>DocumentLibraryForm</Edit>
-  <New>DocumentLibraryForm</New>
-</FormTemplates>
-</file>
-
-<file path=customXml/item4.xml><?xml version="1.0" encoding="utf-8"?>
 <ct:contentTypeSchema xmlns:ct="http://schemas.microsoft.com/office/2006/metadata/contentType" xmlns:ma="http://schemas.microsoft.com/office/2006/metadata/properties/metaAttributes" ct:_="" ma:_="" ma:contentTypeName="Document" ma:contentTypeID="0x01010085B29A3504687A4598296C9CB37201BC" ma:contentTypeVersion="2" ma:contentTypeDescription="Create a new document." ma:contentTypeScope="" ma:versionID="b8a66dcf462adc1362d741a8ea85eb28">
   <xsd:schema xmlns:xsd="http://www.w3.org/2001/XMLSchema" xmlns:xs="http://www.w3.org/2001/XMLSchema" xmlns:p="http://schemas.microsoft.com/office/2006/metadata/properties" xmlns:ns2="0a753450-2103-4f73-9514-b2b30e5a98f5" targetNamespace="http://schemas.microsoft.com/office/2006/metadata/properties" ma:root="true" ma:fieldsID="a618af6bc3416d62f173551f13c16174" ns2:_="">
     <xsd:import namespace="0a753450-2103-4f73-9514-b2b30e5a98f5"/>
@@ -8929,6 +9314,21 @@
 </ct:contentTypeSchema>
 </file>
 
+<file path=customXml/item3.xml><?xml version="1.0" encoding="utf-8"?>
+<?mso-contentType ?>
+<FormTemplates xmlns="http://schemas.microsoft.com/sharepoint/v3/contenttype/forms">
+  <Display>DocumentLibraryForm</Display>
+  <Edit>DocumentLibraryForm</Edit>
+  <New>DocumentLibraryForm</New>
+</FormTemplates>
+</file>
+
+<file path=customXml/item4.xml><?xml version="1.0" encoding="utf-8"?>
+<p:properties xmlns:p="http://schemas.microsoft.com/office/2006/metadata/properties" xmlns:xsi="http://www.w3.org/2001/XMLSchema-instance" xmlns:pc="http://schemas.microsoft.com/office/infopath/2007/PartnerControls">
+  <documentManagement/>
+</p:properties>
+</file>
+
 <file path=customXml/item5.xml><?xml version="1.0" encoding="utf-8"?>
 <b:Sources xmlns:b="http://schemas.openxmlformats.org/officeDocument/2006/bibliography" xmlns="http://schemas.openxmlformats.org/officeDocument/2006/bibliography" SelectedStyle="\APA.XSL" StyleName="APA"/>
 </file>
@@ -8946,23 +9346,6 @@
 </file>
 
 <file path=customXml/itemProps2.xml><?xml version="1.0" encoding="utf-8"?>
-<ds:datastoreItem xmlns:ds="http://schemas.openxmlformats.org/officeDocument/2006/customXml" ds:itemID="{C9425B54-CB8C-486C-9339-43FF6E549C0F}">
-  <ds:schemaRefs>
-    <ds:schemaRef ds:uri="http://schemas.microsoft.com/office/2006/metadata/properties"/>
-    <ds:schemaRef ds:uri="http://schemas.microsoft.com/office/infopath/2007/PartnerControls"/>
-  </ds:schemaRefs>
-</ds:datastoreItem>
-</file>
-
-<file path=customXml/itemProps3.xml><?xml version="1.0" encoding="utf-8"?>
-<ds:datastoreItem xmlns:ds="http://schemas.openxmlformats.org/officeDocument/2006/customXml" ds:itemID="{9A526395-E708-476D-A790-22C99B02C1EA}">
-  <ds:schemaRefs>
-    <ds:schemaRef ds:uri="http://schemas.microsoft.com/sharepoint/v3/contenttype/forms"/>
-  </ds:schemaRefs>
-</ds:datastoreItem>
-</file>
-
-<file path=customXml/itemProps4.xml><?xml version="1.0" encoding="utf-8"?>
 <ds:datastoreItem xmlns:ds="http://schemas.openxmlformats.org/officeDocument/2006/customXml" ds:itemID="{AF67E4B1-C1FA-438A-A024-1C82CB9C2E5C}">
   <ds:schemaRefs>
     <ds:schemaRef ds:uri="http://schemas.microsoft.com/office/2006/metadata/contentType"/>
@@ -8980,8 +9363,25 @@
 </ds:datastoreItem>
 </file>
 
+<file path=customXml/itemProps3.xml><?xml version="1.0" encoding="utf-8"?>
+<ds:datastoreItem xmlns:ds="http://schemas.openxmlformats.org/officeDocument/2006/customXml" ds:itemID="{9A526395-E708-476D-A790-22C99B02C1EA}">
+  <ds:schemaRefs>
+    <ds:schemaRef ds:uri="http://schemas.microsoft.com/sharepoint/v3/contenttype/forms"/>
+  </ds:schemaRefs>
+</ds:datastoreItem>
+</file>
+
+<file path=customXml/itemProps4.xml><?xml version="1.0" encoding="utf-8"?>
+<ds:datastoreItem xmlns:ds="http://schemas.openxmlformats.org/officeDocument/2006/customXml" ds:itemID="{C9425B54-CB8C-486C-9339-43FF6E549C0F}">
+  <ds:schemaRefs>
+    <ds:schemaRef ds:uri="http://schemas.microsoft.com/office/2006/metadata/properties"/>
+    <ds:schemaRef ds:uri="http://schemas.microsoft.com/office/infopath/2007/PartnerControls"/>
+  </ds:schemaRefs>
+</ds:datastoreItem>
+</file>
+
 <file path=customXml/itemProps5.xml><?xml version="1.0" encoding="utf-8"?>
-<ds:datastoreItem xmlns:ds="http://schemas.openxmlformats.org/officeDocument/2006/customXml" ds:itemID="{85C6F509-5550-47D6-A9B0-3628E2CF42E9}">
+<ds:datastoreItem xmlns:ds="http://schemas.openxmlformats.org/officeDocument/2006/customXml" ds:itemID="{8F721C6F-043B-47E4-BDAE-2357517B4148}">
   <ds:schemaRefs>
     <ds:schemaRef ds:uri="http://schemas.openxmlformats.org/officeDocument/2006/bibliography"/>
   </ds:schemaRefs>
@@ -8989,7 +9389,7 @@
 </file>
 
 <file path=customXml/itemProps6.xml><?xml version="1.0" encoding="utf-8"?>
-<ds:datastoreItem xmlns:ds="http://schemas.openxmlformats.org/officeDocument/2006/customXml" ds:itemID="{060F24A6-F12B-4C5E-B4D3-1336BA85290A}">
+<ds:datastoreItem xmlns:ds="http://schemas.openxmlformats.org/officeDocument/2006/customXml" ds:itemID="{FB271292-BEDD-488E-93D0-D4026CC2C5DD}">
   <ds:schemaRefs>
     <ds:schemaRef ds:uri="http://schemas.openxmlformats.org/officeDocument/2006/bibliography"/>
   </ds:schemaRefs>

</xml_diff>